<commit_message>
add live coding, assignment edits
</commit_message>
<xml_diff>
--- a/assignments/assignment 1.docx
+++ b/assignments/assignment 1.docx
@@ -111,6 +111,7 @@
         <w:t xml:space="preserve">Below is a table of problems from a popular coding practice site, </w:t>
       </w:r>
       <w:hyperlink r:id="rId5" w:history="1">
+        <w:proofErr w:type="spellStart"/>
         <w:r>
           <w:rPr>
             <w:rStyle w:val="Hyperlink"/>
@@ -123,6 +124,7 @@
           </w:rPr>
           <w:t>eetcode</w:t>
         </w:r>
+        <w:proofErr w:type="spellEnd"/>
       </w:hyperlink>
       <w:r>
         <w:t xml:space="preserve">. </w:t>
@@ -586,20 +588,32 @@
       <w:r>
         <w:t xml:space="preserve"> </w:t>
       </w:r>
-      <w:r>
-        <w:t xml:space="preserve">Jupyter Notebook </w:t>
-      </w:r>
-      <w:r>
-        <w:t xml:space="preserve">(.ipynb) file, </w:t>
+      <w:proofErr w:type="spellStart"/>
+      <w:r>
+        <w:t>Jupyter</w:t>
+      </w:r>
+      <w:proofErr w:type="spellEnd"/>
+      <w:r>
+        <w:t xml:space="preserve"> Notebook </w:t>
+      </w:r>
+      <w:proofErr w:type="gramStart"/>
+      <w:r>
+        <w:t>(.</w:t>
+      </w:r>
+      <w:proofErr w:type="spellStart"/>
+      <w:r>
+        <w:t>ipynb</w:t>
+      </w:r>
+      <w:proofErr w:type="spellEnd"/>
+      <w:proofErr w:type="gramEnd"/>
+      <w:r>
+        <w:t xml:space="preserve">) file, </w:t>
       </w:r>
       <w:r>
         <w:t xml:space="preserve">one for each problem, </w:t>
       </w:r>
       <w:r>
-        <w:t>writ</w:t>
-      </w:r>
-      <w:r>
-        <w:t>e down the following</w:t>
+        <w:t>write down the following</w:t>
       </w:r>
       <w:r>
         <w:t>:</w:t>
@@ -615,8 +629,13 @@
         </w:numPr>
       </w:pPr>
       <w:r>
-        <w:t>Paraphrase the problem in your own words</w:t>
-      </w:r>
+        <w:t xml:space="preserve">Paraphrase the problem in your own </w:t>
+      </w:r>
+      <w:proofErr w:type="gramStart"/>
+      <w:r>
+        <w:t>words</w:t>
+      </w:r>
+      <w:proofErr w:type="gramEnd"/>
     </w:p>
     <w:p>
       <w:pPr>
@@ -639,8 +658,13 @@
         <w:t>each</w:t>
       </w:r>
       <w:r>
-        <w:t xml:space="preserve"> problem</w:t>
-      </w:r>
+        <w:t xml:space="preserve"> </w:t>
+      </w:r>
+      <w:proofErr w:type="gramStart"/>
+      <w:r>
+        <w:t>problem</w:t>
+      </w:r>
+      <w:proofErr w:type="gramEnd"/>
     </w:p>
     <w:p>
       <w:pPr>
@@ -681,8 +705,13 @@
         </w:numPr>
       </w:pPr>
       <w:r>
-        <w:t>Explain why your solution works</w:t>
-      </w:r>
+        <w:t xml:space="preserve">Explain why your solution </w:t>
+      </w:r>
+      <w:proofErr w:type="gramStart"/>
+      <w:r>
+        <w:t>works</w:t>
+      </w:r>
+      <w:proofErr w:type="gramEnd"/>
     </w:p>
     <w:p>
       <w:pPr>
@@ -699,8 +728,13 @@
         <w:t xml:space="preserve"> </w:t>
       </w:r>
       <w:r>
-        <w:t>the problem’s</w:t>
-      </w:r>
+        <w:t xml:space="preserve">the </w:t>
+      </w:r>
+      <w:proofErr w:type="gramStart"/>
+      <w:r>
+        <w:t>problem’s</w:t>
+      </w:r>
+      <w:proofErr w:type="gramEnd"/>
       <w:r>
         <w:t xml:space="preserve"> and space complexity</w:t>
       </w:r>
@@ -729,7 +763,15 @@
         <w:t>document</w:t>
       </w:r>
       <w:r>
-        <w:t xml:space="preserve"> with code screenshotted. However, we highly recommended you learn how to use a Jupyter Notebook</w:t>
+        <w:t xml:space="preserve"> with code screenshotted. However, we highly recommended you learn how to use a </w:t>
+      </w:r>
+      <w:proofErr w:type="spellStart"/>
+      <w:r>
+        <w:t>Jupyter</w:t>
+      </w:r>
+      <w:proofErr w:type="spellEnd"/>
+      <w:r>
+        <w:t xml:space="preserve"> Notebook</w:t>
       </w:r>
       <w:r>
         <w:t>s</w:t>
@@ -746,11 +788,21 @@
       <w:r>
         <w:t xml:space="preserve">Export </w:t>
       </w:r>
+      <w:proofErr w:type="gramStart"/>
       <w:r>
         <w:t>each</w:t>
       </w:r>
       <w:r>
-        <w:t xml:space="preserve"> .ipynb file as a pdf. </w:t>
+        <w:t xml:space="preserve"> .</w:t>
+      </w:r>
+      <w:proofErr w:type="spellStart"/>
+      <w:r>
+        <w:t>ipynb</w:t>
+      </w:r>
+      <w:proofErr w:type="spellEnd"/>
+      <w:proofErr w:type="gramEnd"/>
+      <w:r>
+        <w:t xml:space="preserve"> file as a pdf. </w:t>
       </w:r>
       <w:r>
         <w:t xml:space="preserve">There are online converters, </w:t>
@@ -799,8 +851,13 @@
         </w:numPr>
       </w:pPr>
       <w:r>
-        <w:t>Two PDFs of the problems you have solved</w:t>
-      </w:r>
+        <w:t xml:space="preserve">Two PDFs of the problems you have </w:t>
+      </w:r>
+      <w:proofErr w:type="gramStart"/>
+      <w:r>
+        <w:t>solved</w:t>
+      </w:r>
+      <w:proofErr w:type="gramEnd"/>
     </w:p>
     <w:p/>
     <w:p>
@@ -831,8 +888,13 @@
         <w:t>P</w:t>
       </w:r>
       <w:r>
-        <w:t>roblem is accurately stated in the student’s own words</w:t>
-      </w:r>
+        <w:t xml:space="preserve">roblem is accurately stated in the student’s own </w:t>
+      </w:r>
+      <w:proofErr w:type="gramStart"/>
+      <w:r>
+        <w:t>words</w:t>
+      </w:r>
+      <w:proofErr w:type="gramEnd"/>
     </w:p>
     <w:p>
       <w:pPr>
@@ -846,8 +908,13 @@
         <w:t xml:space="preserve">Two examples are </w:t>
       </w:r>
       <w:r>
-        <w:t>correct and easily understandable</w:t>
-      </w:r>
+        <w:t xml:space="preserve">correct and easily </w:t>
+      </w:r>
+      <w:proofErr w:type="gramStart"/>
+      <w:r>
+        <w:t>understandable</w:t>
+      </w:r>
+      <w:proofErr w:type="gramEnd"/>
     </w:p>
     <w:p>
       <w:pPr>
@@ -873,8 +940,13 @@
         </w:numPr>
       </w:pPr>
       <w:r>
-        <w:t>Clarity in explaining why the solution works, its time and space complexity</w:t>
-      </w:r>
+        <w:t xml:space="preserve">Clarity in explaining why the solution works, its time and space </w:t>
+      </w:r>
+      <w:proofErr w:type="gramStart"/>
+      <w:r>
+        <w:t>complexity</w:t>
+      </w:r>
+      <w:proofErr w:type="gramEnd"/>
     </w:p>
     <w:p>
       <w:pPr>
@@ -907,6 +979,7 @@
         <w:t>Submission Deadline</w:t>
       </w:r>
     </w:p>
+    <w:p/>
     <w:sectPr>
       <w:pgSz w:w="12240" w:h="15840"/>
       <w:pgMar w:top="1440" w:right="1440" w:bottom="1440" w:left="1440" w:header="708" w:footer="708" w:gutter="0"/>

</xml_diff>